<commit_message>
Implement replenishment workflow and allocation enhancements
</commit_message>
<xml_diff>
--- a/docs/attached_assets/Appendix D - State_Transitions (Workflow).docx
+++ b/docs/attached_assets/Appendix D - State_Transitions (Workflow).docx
@@ -1,6 +1,6 @@
 
 <file path=word/document.xml><?xml version="1.0" encoding="utf-8"?>
-<w:document xmlns:wpc="http://schemas.microsoft.com/office/word/2010/wordprocessingCanvas" xmlns:cx="http://schemas.microsoft.com/office/drawing/2014/chartex" xmlns:cx1="http://schemas.microsoft.com/office/drawing/2015/9/8/chartex" xmlns:mc="http://schemas.openxmlformats.org/markup-compatibility/2006" xmlns:o="urn:schemas-microsoft-com:office:office" xmlns:r="http://schemas.openxmlformats.org/officeDocument/2006/relationships" xmlns:m="http://schemas.openxmlformats.org/officeDocument/2006/math" xmlns:v="urn:schemas-microsoft-com:vml" xmlns:wp14="http://schemas.microsoft.com/office/word/2010/wordprocessingDrawing" xmlns:wp="http://schemas.openxmlformats.org/drawingml/2006/wordprocessingDrawing" xmlns:w10="urn:schemas-microsoft-com:office:word" xmlns:w="http://schemas.openxmlformats.org/wordprocessingml/2006/main" xmlns:w14="http://schemas.microsoft.com/office/word/2010/wordml" xmlns:w15="http://schemas.microsoft.com/office/word/2012/wordml" xmlns:w16se="http://schemas.microsoft.com/office/word/2015/wordml/symex" xmlns:wpg="http://schemas.microsoft.com/office/word/2010/wordprocessingGroup" xmlns:wpi="http://schemas.microsoft.com/office/word/2010/wordprocessingInk" xmlns:wne="http://schemas.microsoft.com/office/word/2006/wordml" xmlns:wps="http://schemas.microsoft.com/office/word/2010/wordprocessingShape" mc:Ignorable="w14 w15 w16se wp14">
+<w:document xmlns:wpc="http://schemas.microsoft.com/office/word/2010/wordprocessingCanvas" xmlns:cx="http://schemas.microsoft.com/office/drawing/2014/chartex" xmlns:cx1="http://schemas.microsoft.com/office/drawing/2015/9/8/chartex" xmlns:cx2="http://schemas.microsoft.com/office/drawing/2015/10/21/chartex" xmlns:cx3="http://schemas.microsoft.com/office/drawing/2016/5/9/chartex" xmlns:cx4="http://schemas.microsoft.com/office/drawing/2016/5/10/chartex" xmlns:cx5="http://schemas.microsoft.com/office/drawing/2016/5/11/chartex" xmlns:cx6="http://schemas.microsoft.com/office/drawing/2016/5/12/chartex" xmlns:cx7="http://schemas.microsoft.com/office/drawing/2016/5/13/chartex" xmlns:cx8="http://schemas.microsoft.com/office/drawing/2016/5/14/chartex" xmlns:mc="http://schemas.openxmlformats.org/markup-compatibility/2006" xmlns:aink="http://schemas.microsoft.com/office/drawing/2016/ink" xmlns:am3d="http://schemas.microsoft.com/office/drawing/2017/model3d" xmlns:o="urn:schemas-microsoft-com:office:office" xmlns:oel="http://schemas.microsoft.com/office/2019/extlst" xmlns:r="http://schemas.openxmlformats.org/officeDocument/2006/relationships" xmlns:m="http://schemas.openxmlformats.org/officeDocument/2006/math" xmlns:v="urn:schemas-microsoft-com:vml" xmlns:wp14="http://schemas.microsoft.com/office/word/2010/wordprocessingDrawing" xmlns:wp="http://schemas.openxmlformats.org/drawingml/2006/wordprocessingDrawing" xmlns:w10="urn:schemas-microsoft-com:office:word" xmlns:w="http://schemas.openxmlformats.org/wordprocessingml/2006/main" xmlns:w14="http://schemas.microsoft.com/office/word/2010/wordml" xmlns:w15="http://schemas.microsoft.com/office/word/2012/wordml" xmlns:w16cex="http://schemas.microsoft.com/office/word/2018/wordml/cex" xmlns:w16cid="http://schemas.microsoft.com/office/word/2016/wordml/cid" xmlns:w16="http://schemas.microsoft.com/office/word/2018/wordml" xmlns:w16du="http://schemas.microsoft.com/office/word/2023/wordml/word16du" xmlns:w16sdtdh="http://schemas.microsoft.com/office/word/2020/wordml/sdtdatahash" xmlns:w16sdtfl="http://schemas.microsoft.com/office/word/2024/wordml/sdtformatlock" xmlns:w16se="http://schemas.microsoft.com/office/word/2015/wordml/symex" xmlns:wpg="http://schemas.microsoft.com/office/word/2010/wordprocessingGroup" xmlns:wpi="http://schemas.microsoft.com/office/word/2010/wordprocessingInk" xmlns:wne="http://schemas.microsoft.com/office/word/2006/wordml" xmlns:wps="http://schemas.microsoft.com/office/word/2010/wordprocessingShape" mc:Ignorable="w14 w15 w16se w16cid w16 w16cex w16sdtdh w16sdtfl w16du wp14">
   <w:body>
     <w:p>
       <w:pPr>
@@ -25,37 +25,7 @@
           <w:sz w:val="36"/>
           <w:szCs w:val="36"/>
         </w:rPr>
-        <w:t>:</w:t>
-      </w:r>
-      <w:r>
-        <w:rPr>
-          <w:b/>
-          <w:bCs/>
-          <w:color w:val="1F4E79"/>
-          <w:sz w:val="36"/>
-          <w:szCs w:val="36"/>
-        </w:rPr>
-        <w:t xml:space="preserve"> </w:t>
-      </w:r>
-      <w:r>
-        <w:rPr>
-          <w:b/>
-          <w:bCs/>
-          <w:color w:val="1F4E79"/>
-          <w:sz w:val="36"/>
-          <w:szCs w:val="36"/>
-        </w:rPr>
-        <w:t>S</w:t>
-      </w:r>
-      <w:r>
-        <w:rPr>
-          <w:b/>
-          <w:bCs/>
-          <w:color w:val="1F4E79"/>
-          <w:sz w:val="36"/>
-          <w:szCs w:val="36"/>
-        </w:rPr>
-        <w:t>tate Transition Diagrams</w:t>
+        <w:t>: State Transition Diagrams</w:t>
       </w:r>
     </w:p>
     <w:p>
@@ -122,12 +92,6 @@
         <w:gridCol w:w="2010"/>
       </w:tblGrid>
       <w:tr>
-        <w:tblPrEx>
-          <w:tblCellMar>
-            <w:top w:w="0" w:type="dxa"/>
-            <w:bottom w:w="0" w:type="dxa"/>
-          </w:tblCellMar>
-        </w:tblPrEx>
         <w:tc>
           <w:tcPr>
             <w:tcW w:w="2000" w:type="dxa"/>
@@ -182,14 +146,7 @@
                 <w:sz w:val="18"/>
                 <w:szCs w:val="18"/>
               </w:rPr>
-              <w:t>Initial/editable stat</w:t>
-            </w:r>
-            <w:r>
-              <w:rPr>
-                <w:sz w:val="18"/>
-                <w:szCs w:val="18"/>
-              </w:rPr>
-              <w:t>e</w:t>
+              <w:t>Initial/editable state</w:t>
             </w:r>
           </w:p>
         </w:tc>
@@ -311,12 +268,6 @@
         </w:tc>
       </w:tr>
       <w:tr>
-        <w:tblPrEx>
-          <w:tblCellMar>
-            <w:top w:w="0" w:type="dxa"/>
-            <w:bottom w:w="0" w:type="dxa"/>
-          </w:tblCellMar>
-        </w:tblPrEx>
         <w:tc>
           <w:tcPr>
             <w:tcW w:w="2000" w:type="dxa"/>
@@ -539,12 +490,6 @@
         <w:gridCol w:w="14038"/>
       </w:tblGrid>
       <w:tr>
-        <w:tblPrEx>
-          <w:tblCellMar>
-            <w:top w:w="0" w:type="dxa"/>
-            <w:bottom w:w="0" w:type="dxa"/>
-          </w:tblCellMar>
-        </w:tblPrEx>
         <w:tc>
           <w:tcPr>
             <w:tcW w:w="14040" w:type="dxa"/>
@@ -657,12 +602,6 @@
         <w:gridCol w:w="2840"/>
       </w:tblGrid>
       <w:tr>
-        <w:tblPrEx>
-          <w:tblCellMar>
-            <w:top w:w="0" w:type="dxa"/>
-            <w:bottom w:w="0" w:type="dxa"/>
-          </w:tblCellMar>
-        </w:tblPrEx>
         <w:tc>
           <w:tcPr>
             <w:tcW w:w="1600" w:type="dxa"/>
@@ -851,12 +790,6 @@
         </w:tc>
       </w:tr>
       <w:tr>
-        <w:tblPrEx>
-          <w:tblCellMar>
-            <w:top w:w="0" w:type="dxa"/>
-            <w:bottom w:w="0" w:type="dxa"/>
-          </w:tblCellMar>
-        </w:tblPrEx>
         <w:tc>
           <w:tcPr>
             <w:tcW w:w="1600" w:type="dxa"/>
@@ -1063,12 +996,6 @@
         </w:tc>
       </w:tr>
       <w:tr>
-        <w:tblPrEx>
-          <w:tblCellMar>
-            <w:top w:w="0" w:type="dxa"/>
-            <w:bottom w:w="0" w:type="dxa"/>
-          </w:tblCellMar>
-        </w:tblPrEx>
         <w:tc>
           <w:tcPr>
             <w:tcW w:w="1600" w:type="dxa"/>
@@ -1275,12 +1202,6 @@
         </w:tc>
       </w:tr>
       <w:tr>
-        <w:tblPrEx>
-          <w:tblCellMar>
-            <w:top w:w="0" w:type="dxa"/>
-            <w:bottom w:w="0" w:type="dxa"/>
-          </w:tblCellMar>
-        </w:tblPrEx>
         <w:tc>
           <w:tcPr>
             <w:tcW w:w="1600" w:type="dxa"/>
@@ -1437,17 +1358,8 @@
                 <w:sz w:val="17"/>
                 <w:szCs w:val="17"/>
               </w:rPr>
-              <w:t xml:space="preserve">- Port-of-entry data if </w:t>
-            </w:r>
-            <w:proofErr w:type="spellStart"/>
-            <w:r>
-              <w:rPr>
-                <w:sz w:val="17"/>
-                <w:szCs w:val="17"/>
-              </w:rPr>
-              <w:t>intl</w:t>
-            </w:r>
-            <w:proofErr w:type="spellEnd"/>
+              <w:t>- Port-of-entry data if intl</w:t>
+            </w:r>
           </w:p>
         </w:tc>
         <w:tc>
@@ -1496,12 +1408,6 @@
         </w:tc>
       </w:tr>
       <w:tr>
-        <w:tblPrEx>
-          <w:tblCellMar>
-            <w:top w:w="0" w:type="dxa"/>
-            <w:bottom w:w="0" w:type="dxa"/>
-          </w:tblCellMar>
-        </w:tblPrEx>
         <w:tc>
           <w:tcPr>
             <w:tcW w:w="1600" w:type="dxa"/>
@@ -1699,12 +1605,6 @@
         </w:tc>
       </w:tr>
       <w:tr>
-        <w:tblPrEx>
-          <w:tblCellMar>
-            <w:top w:w="0" w:type="dxa"/>
-            <w:bottom w:w="0" w:type="dxa"/>
-          </w:tblCellMar>
-        </w:tblPrEx>
         <w:tc>
           <w:tcPr>
             <w:tcW w:w="1600" w:type="dxa"/>
@@ -1905,23 +1805,7 @@
           <w:sz w:val="18"/>
           <w:szCs w:val="18"/>
         </w:rPr>
-        <w:t xml:space="preserve">VERIFIED -&gt; ENTERED (cannot </w:t>
-      </w:r>
-      <w:proofErr w:type="gramStart"/>
-      <w:r>
-        <w:rPr>
-          <w:sz w:val="18"/>
-          <w:szCs w:val="18"/>
-        </w:rPr>
-        <w:t>un-</w:t>
-      </w:r>
-      <w:proofErr w:type="gramEnd"/>
-      <w:r>
-        <w:rPr>
-          <w:sz w:val="18"/>
-          <w:szCs w:val="18"/>
-        </w:rPr>
-        <w:t>verify); VERIFIED -&gt; PENDING (cannot resubmit); Direct ENTERED -&gt; VERIFIED (must go through PENDING)</w:t>
+        <w:t>VERIFIED -&gt; ENTERED (cannot un-verify); VERIFIED -&gt; PENDING (cannot resubmit); Direct ENTERED -&gt; VERIFIED (must go through PENDING)</w:t>
       </w:r>
     </w:p>
     <w:p/>
@@ -1966,12 +1850,6 @@
         <w:gridCol w:w="14038"/>
       </w:tblGrid>
       <w:tr>
-        <w:tblPrEx>
-          <w:tblCellMar>
-            <w:top w:w="0" w:type="dxa"/>
-            <w:bottom w:w="0" w:type="dxa"/>
-          </w:tblCellMar>
-        </w:tblPrEx>
         <w:tc>
           <w:tcPr>
             <w:tcW w:w="14040" w:type="dxa"/>
@@ -2084,12 +1962,6 @@
         <w:gridCol w:w="3039"/>
       </w:tblGrid>
       <w:tr>
-        <w:tblPrEx>
-          <w:tblCellMar>
-            <w:top w:w="0" w:type="dxa"/>
-            <w:bottom w:w="0" w:type="dxa"/>
-          </w:tblCellMar>
-        </w:tblPrEx>
         <w:tc>
           <w:tcPr>
             <w:tcW w:w="1600" w:type="dxa"/>
@@ -2278,12 +2150,6 @@
         </w:tc>
       </w:tr>
       <w:tr>
-        <w:tblPrEx>
-          <w:tblCellMar>
-            <w:top w:w="0" w:type="dxa"/>
-            <w:bottom w:w="0" w:type="dxa"/>
-          </w:tblCellMar>
-        </w:tblPrEx>
         <w:tc>
           <w:tcPr>
             <w:tcW w:w="1600" w:type="dxa"/>
@@ -2472,12 +2338,6 @@
         </w:tc>
       </w:tr>
       <w:tr>
-        <w:tblPrEx>
-          <w:tblCellMar>
-            <w:top w:w="0" w:type="dxa"/>
-            <w:bottom w:w="0" w:type="dxa"/>
-          </w:tblCellMar>
-        </w:tblPrEx>
         <w:tc>
           <w:tcPr>
             <w:tcW w:w="1600" w:type="dxa"/>
@@ -2684,12 +2544,6 @@
         </w:tc>
       </w:tr>
       <w:tr>
-        <w:tblPrEx>
-          <w:tblCellMar>
-            <w:top w:w="0" w:type="dxa"/>
-            <w:bottom w:w="0" w:type="dxa"/>
-          </w:tblCellMar>
-        </w:tblPrEx>
         <w:trPr>
           <w:trHeight w:val="1081"/>
         </w:trPr>
@@ -2875,42 +2729,17 @@
                 <w:sz w:val="17"/>
                 <w:szCs w:val="17"/>
               </w:rPr>
-              <w:t xml:space="preserve">- UPDATE INVENTORY (add usable </w:t>
-            </w:r>
-            <w:proofErr w:type="spellStart"/>
-            <w:r>
-              <w:rPr>
-                <w:sz w:val="17"/>
-                <w:szCs w:val="17"/>
-              </w:rPr>
-              <w:t>qty</w:t>
-            </w:r>
-            <w:proofErr w:type="spellEnd"/>
-            <w:r>
-              <w:rPr>
-                <w:sz w:val="17"/>
-                <w:szCs w:val="17"/>
-              </w:rPr>
-              <w:t>)</w:t>
-            </w:r>
-          </w:p>
-          <w:p>
-            <w:r>
-              <w:rPr>
-                <w:sz w:val="17"/>
-                <w:szCs w:val="17"/>
-              </w:rPr>
-              <w:t xml:space="preserve">- Reduce donation inbound </w:t>
-            </w:r>
-            <w:proofErr w:type="spellStart"/>
-            <w:r>
-              <w:rPr>
-                <w:sz w:val="17"/>
-                <w:szCs w:val="17"/>
-              </w:rPr>
-              <w:t>qty</w:t>
-            </w:r>
-            <w:proofErr w:type="spellEnd"/>
+              <w:t>- UPDATE INVENTORY (add usable qty)</w:t>
+            </w:r>
+          </w:p>
+          <w:p>
+            <w:r>
+              <w:rPr>
+                <w:sz w:val="17"/>
+                <w:szCs w:val="17"/>
+              </w:rPr>
+              <w:t>- Reduce donation inbound qty</w:t>
+            </w:r>
           </w:p>
           <w:p>
             <w:r>
@@ -2933,12 +2762,6 @@
         </w:tc>
       </w:tr>
       <w:tr>
-        <w:tblPrEx>
-          <w:tblCellMar>
-            <w:top w:w="0" w:type="dxa"/>
-            <w:bottom w:w="0" w:type="dxa"/>
-          </w:tblCellMar>
-        </w:tblPrEx>
         <w:trPr>
           <w:trHeight w:val="604"/>
         </w:trPr>
@@ -3168,14 +2991,7 @@
           <w:sz w:val="20"/>
           <w:szCs w:val="20"/>
         </w:rPr>
-        <w:t>Procurement follows a multi-stage workflow from draft through shipment and receipt. Used for Horizon C replenishment</w:t>
-      </w:r>
-      <w:r>
-        <w:rPr>
-          <w:sz w:val="20"/>
-          <w:szCs w:val="20"/>
-        </w:rPr>
-        <w:t>.</w:t>
+        <w:t>Procurement follows a multi-stage workflow from draft through shipment and receipt. Used for Horizon C replenishment.</w:t>
       </w:r>
     </w:p>
     <w:tbl>
@@ -3199,12 +3015,6 @@
         <w:gridCol w:w="14038"/>
       </w:tblGrid>
       <w:tr>
-        <w:tblPrEx>
-          <w:tblCellMar>
-            <w:top w:w="0" w:type="dxa"/>
-            <w:bottom w:w="0" w:type="dxa"/>
-          </w:tblCellMar>
-        </w:tblPrEx>
         <w:tc>
           <w:tcPr>
             <w:tcW w:w="14040" w:type="dxa"/>
@@ -3264,15 +3074,7 @@
                 <w:sz w:val="18"/>
                 <w:szCs w:val="18"/>
               </w:rPr>
-              <w:t xml:space="preserve">              </w:t>
-            </w:r>
-            <w:r>
-              <w:rPr>
-                <w:rFonts w:ascii="Courier New" w:eastAsia="Courier New" w:hAnsi="Courier New" w:cs="Courier New"/>
-                <w:sz w:val="18"/>
-                <w:szCs w:val="18"/>
-              </w:rPr>
-              <w:t>|                    |</w:t>
+              <w:t xml:space="preserve">              |                    |</w:t>
             </w:r>
           </w:p>
           <w:p>
@@ -3285,18 +3087,8 @@
                 <w:sz w:val="18"/>
                 <w:szCs w:val="18"/>
               </w:rPr>
-              <w:t xml:space="preserve">              v                    </w:t>
-            </w:r>
-            <w:proofErr w:type="spellStart"/>
-            <w:r>
-              <w:rPr>
-                <w:rFonts w:ascii="Courier New" w:eastAsia="Courier New" w:hAnsi="Courier New" w:cs="Courier New"/>
-                <w:sz w:val="18"/>
-                <w:szCs w:val="18"/>
-              </w:rPr>
-              <w:t>v</w:t>
-            </w:r>
-            <w:proofErr w:type="spellEnd"/>
+              <w:t xml:space="preserve">              v                    v</w:t>
+            </w:r>
           </w:p>
           <w:p>
             <w:pPr>
@@ -3345,12 +3137,6 @@
         <w:gridCol w:w="3439"/>
       </w:tblGrid>
       <w:tr>
-        <w:tblPrEx>
-          <w:tblCellMar>
-            <w:top w:w="0" w:type="dxa"/>
-            <w:bottom w:w="0" w:type="dxa"/>
-          </w:tblCellMar>
-        </w:tblPrEx>
         <w:tc>
           <w:tcPr>
             <w:tcW w:w="1500" w:type="dxa"/>
@@ -3539,12 +3325,6 @@
         </w:tc>
       </w:tr>
       <w:tr>
-        <w:tblPrEx>
-          <w:tblCellMar>
-            <w:top w:w="0" w:type="dxa"/>
-            <w:bottom w:w="0" w:type="dxa"/>
-          </w:tblCellMar>
-        </w:tblPrEx>
         <w:tc>
           <w:tcPr>
             <w:tcW w:w="1500" w:type="dxa"/>
@@ -3742,12 +3522,6 @@
         </w:tc>
       </w:tr>
       <w:tr>
-        <w:tblPrEx>
-          <w:tblCellMar>
-            <w:top w:w="0" w:type="dxa"/>
-            <w:bottom w:w="0" w:type="dxa"/>
-          </w:tblCellMar>
-        </w:tblPrEx>
         <w:trPr>
           <w:trHeight w:val="730"/>
         </w:trPr>
@@ -3839,6 +3613,13 @@
               </w:rPr>
               <w:t>Submit</w:t>
             </w:r>
+            <w:r>
+              <w:rPr>
+                <w:sz w:val="18"/>
+                <w:szCs w:val="18"/>
+              </w:rPr>
+              <w:t>x</w:t>
+            </w:r>
           </w:p>
         </w:tc>
         <w:tc>
@@ -3957,12 +3738,6 @@
         </w:tc>
       </w:tr>
       <w:tr>
-        <w:tblPrEx>
-          <w:tblCellMar>
-            <w:top w:w="0" w:type="dxa"/>
-            <w:bottom w:w="0" w:type="dxa"/>
-          </w:tblCellMar>
-        </w:tblPrEx>
         <w:tc>
           <w:tcPr>
             <w:tcW w:w="1500" w:type="dxa"/>
@@ -4169,12 +3944,6 @@
         </w:tc>
       </w:tr>
       <w:tr>
-        <w:tblPrEx>
-          <w:tblCellMar>
-            <w:top w:w="0" w:type="dxa"/>
-            <w:bottom w:w="0" w:type="dxa"/>
-          </w:tblCellMar>
-        </w:tblPrEx>
         <w:tc>
           <w:tcPr>
             <w:tcW w:w="1500" w:type="dxa"/>
@@ -4363,12 +4132,6 @@
         </w:tc>
       </w:tr>
       <w:tr>
-        <w:tblPrEx>
-          <w:tblCellMar>
-            <w:top w:w="0" w:type="dxa"/>
-            <w:bottom w:w="0" w:type="dxa"/>
-          </w:tblCellMar>
-        </w:tblPrEx>
         <w:tc>
           <w:tcPr>
             <w:tcW w:w="1500" w:type="dxa"/>
@@ -4575,12 +4338,6 @@
         </w:tc>
       </w:tr>
       <w:tr>
-        <w:tblPrEx>
-          <w:tblCellMar>
-            <w:top w:w="0" w:type="dxa"/>
-            <w:bottom w:w="0" w:type="dxa"/>
-          </w:tblCellMar>
-        </w:tblPrEx>
         <w:tc>
           <w:tcPr>
             <w:tcW w:w="1500" w:type="dxa"/>
@@ -4728,23 +4485,7 @@
                 <w:sz w:val="17"/>
                 <w:szCs w:val="17"/>
               </w:rPr>
-              <w:t xml:space="preserve">- Outstanding </w:t>
-            </w:r>
-            <w:proofErr w:type="spellStart"/>
-            <w:r>
-              <w:rPr>
-                <w:sz w:val="17"/>
-                <w:szCs w:val="17"/>
-              </w:rPr>
-              <w:t>qty</w:t>
-            </w:r>
-            <w:proofErr w:type="spellEnd"/>
-            <w:r>
-              <w:rPr>
-                <w:sz w:val="17"/>
-                <w:szCs w:val="17"/>
-              </w:rPr>
-              <w:t xml:space="preserve"> &gt; 0</w:t>
+              <w:t>- Outstanding qty &gt; 0</w:t>
             </w:r>
           </w:p>
         </w:tc>
@@ -4779,17 +4520,8 @@
                 <w:sz w:val="17"/>
                 <w:szCs w:val="17"/>
               </w:rPr>
-              <w:t xml:space="preserve">- Reduce inbound </w:t>
-            </w:r>
-            <w:proofErr w:type="spellStart"/>
-            <w:r>
-              <w:rPr>
-                <w:sz w:val="17"/>
-                <w:szCs w:val="17"/>
-              </w:rPr>
-              <w:t>qty</w:t>
-            </w:r>
-            <w:proofErr w:type="spellEnd"/>
+              <w:t>- Reduce inbound qty</w:t>
+            </w:r>
           </w:p>
           <w:p>
             <w:r>
@@ -4803,12 +4535,6 @@
         </w:tc>
       </w:tr>
       <w:tr>
-        <w:tblPrEx>
-          <w:tblCellMar>
-            <w:top w:w="0" w:type="dxa"/>
-            <w:bottom w:w="0" w:type="dxa"/>
-          </w:tblCellMar>
-        </w:tblPrEx>
         <w:tc>
           <w:tcPr>
             <w:tcW w:w="1500" w:type="dxa"/>
@@ -4895,16 +4621,7 @@
                 <w:sz w:val="18"/>
                 <w:szCs w:val="18"/>
               </w:rPr>
-              <w:t>Full Recei</w:t>
-            </w:r>
-            <w:bookmarkStart w:id="0" w:name="_GoBack"/>
-            <w:bookmarkEnd w:id="0"/>
-            <w:r>
-              <w:rPr>
-                <w:sz w:val="18"/>
-                <w:szCs w:val="18"/>
-              </w:rPr>
-              <w:t>pt</w:t>
+              <w:t>Full Receipt</w:t>
             </w:r>
           </w:p>
         </w:tc>
@@ -4965,23 +4682,7 @@
                 <w:sz w:val="17"/>
                 <w:szCs w:val="17"/>
               </w:rPr>
-              <w:t xml:space="preserve">- Outstanding </w:t>
-            </w:r>
-            <w:proofErr w:type="spellStart"/>
-            <w:r>
-              <w:rPr>
-                <w:sz w:val="17"/>
-                <w:szCs w:val="17"/>
-              </w:rPr>
-              <w:t>qty</w:t>
-            </w:r>
-            <w:proofErr w:type="spellEnd"/>
-            <w:r>
-              <w:rPr>
-                <w:sz w:val="17"/>
-                <w:szCs w:val="17"/>
-              </w:rPr>
-              <w:t xml:space="preserve"> = 0</w:t>
+              <w:t>- Outstanding qty = 0</w:t>
             </w:r>
           </w:p>
         </w:tc>
@@ -5016,17 +4717,8 @@
                 <w:sz w:val="17"/>
                 <w:szCs w:val="17"/>
               </w:rPr>
-              <w:t xml:space="preserve">- Clear inbound </w:t>
-            </w:r>
-            <w:proofErr w:type="spellStart"/>
-            <w:r>
-              <w:rPr>
-                <w:sz w:val="17"/>
-                <w:szCs w:val="17"/>
-              </w:rPr>
-              <w:t>qty</w:t>
-            </w:r>
-            <w:proofErr w:type="spellEnd"/>
+              <w:t>- Clear inbound qty</w:t>
+            </w:r>
           </w:p>
           <w:p>
             <w:r>
@@ -5040,12 +4732,6 @@
         </w:tc>
       </w:tr>
       <w:tr>
-        <w:tblPrEx>
-          <w:tblCellMar>
-            <w:top w:w="0" w:type="dxa"/>
-            <w:bottom w:w="0" w:type="dxa"/>
-          </w:tblCellMar>
-        </w:tblPrEx>
         <w:trPr>
           <w:trHeight w:val="559"/>
         </w:trPr>
@@ -5284,30 +4970,7 @@
           <w:sz w:val="20"/>
           <w:szCs w:val="20"/>
         </w:rPr>
-        <w:t xml:space="preserve">Transfers move stock between warehouses. Used for Horizon </w:t>
-      </w:r>
-      <w:proofErr w:type="gramStart"/>
-      <w:r>
-        <w:rPr>
-          <w:sz w:val="20"/>
-          <w:szCs w:val="20"/>
-        </w:rPr>
-        <w:t>A</w:t>
-      </w:r>
-      <w:proofErr w:type="gramEnd"/>
-      <w:r>
-        <w:rPr>
-          <w:sz w:val="20"/>
-          <w:szCs w:val="20"/>
-        </w:rPr>
-        <w:t xml:space="preserve"> replenishment. Reconciliation required u</w:t>
-      </w:r>
-      <w:r>
-        <w:rPr>
-          <w:sz w:val="20"/>
-          <w:szCs w:val="20"/>
-        </w:rPr>
-        <w:t>pon receipt.</w:t>
+        <w:t>Transfers move stock between warehouses. Used for Horizon A replenishment. Reconciliation required upon receipt.</w:t>
       </w:r>
     </w:p>
     <w:tbl>
@@ -5331,12 +4994,6 @@
         <w:gridCol w:w="14038"/>
       </w:tblGrid>
       <w:tr>
-        <w:tblPrEx>
-          <w:tblCellMar>
-            <w:top w:w="0" w:type="dxa"/>
-            <w:bottom w:w="0" w:type="dxa"/>
-          </w:tblCellMar>
-        </w:tblPrEx>
         <w:tc>
           <w:tcPr>
             <w:tcW w:w="14040" w:type="dxa"/>
@@ -5446,12 +5103,6 @@
         <w:gridCol w:w="3639"/>
       </w:tblGrid>
       <w:tr>
-        <w:tblPrEx>
-          <w:tblCellMar>
-            <w:top w:w="0" w:type="dxa"/>
-            <w:bottom w:w="0" w:type="dxa"/>
-          </w:tblCellMar>
-        </w:tblPrEx>
         <w:tc>
           <w:tcPr>
             <w:tcW w:w="1400" w:type="dxa"/>
@@ -5640,12 +5291,6 @@
         </w:tc>
       </w:tr>
       <w:tr>
-        <w:tblPrEx>
-          <w:tblCellMar>
-            <w:top w:w="0" w:type="dxa"/>
-            <w:bottom w:w="0" w:type="dxa"/>
-          </w:tblCellMar>
-        </w:tblPrEx>
         <w:tc>
           <w:tcPr>
             <w:tcW w:w="1400" w:type="dxa"/>
@@ -5843,12 +5488,6 @@
         </w:tc>
       </w:tr>
       <w:tr>
-        <w:tblPrEx>
-          <w:tblCellMar>
-            <w:top w:w="0" w:type="dxa"/>
-            <w:bottom w:w="0" w:type="dxa"/>
-          </w:tblCellMar>
-        </w:tblPrEx>
         <w:tc>
           <w:tcPr>
             <w:tcW w:w="1400" w:type="dxa"/>
@@ -6037,12 +5676,6 @@
         </w:tc>
       </w:tr>
       <w:tr>
-        <w:tblPrEx>
-          <w:tblCellMar>
-            <w:top w:w="0" w:type="dxa"/>
-            <w:bottom w:w="0" w:type="dxa"/>
-          </w:tblCellMar>
-        </w:tblPrEx>
         <w:tc>
           <w:tcPr>
             <w:tcW w:w="1400" w:type="dxa"/>
@@ -6231,12 +5864,6 @@
         </w:tc>
       </w:tr>
       <w:tr>
-        <w:tblPrEx>
-          <w:tblCellMar>
-            <w:top w:w="0" w:type="dxa"/>
-            <w:bottom w:w="0" w:type="dxa"/>
-          </w:tblCellMar>
-        </w:tblPrEx>
         <w:tc>
           <w:tcPr>
             <w:tcW w:w="1400" w:type="dxa"/>
@@ -6416,12 +6043,6 @@
         </w:tc>
       </w:tr>
       <w:tr>
-        <w:tblPrEx>
-          <w:tblCellMar>
-            <w:top w:w="0" w:type="dxa"/>
-            <w:bottom w:w="0" w:type="dxa"/>
-          </w:tblCellMar>
-        </w:tblPrEx>
         <w:tc>
           <w:tcPr>
             <w:tcW w:w="1400" w:type="dxa"/>
@@ -6628,12 +6249,6 @@
         </w:tc>
       </w:tr>
       <w:tr>
-        <w:tblPrEx>
-          <w:tblCellMar>
-            <w:top w:w="0" w:type="dxa"/>
-            <w:bottom w:w="0" w:type="dxa"/>
-          </w:tblCellMar>
-        </w:tblPrEx>
         <w:tc>
           <w:tcPr>
             <w:tcW w:w="1400" w:type="dxa"/>
@@ -6813,12 +6428,6 @@
         </w:tc>
       </w:tr>
       <w:tr>
-        <w:tblPrEx>
-          <w:tblCellMar>
-            <w:top w:w="0" w:type="dxa"/>
-            <w:bottom w:w="0" w:type="dxa"/>
-          </w:tblCellMar>
-        </w:tblPrEx>
         <w:tc>
           <w:tcPr>
             <w:tcW w:w="1400" w:type="dxa"/>
@@ -7034,12 +6643,6 @@
         </w:tc>
       </w:tr>
       <w:tr>
-        <w:tblPrEx>
-          <w:tblCellMar>
-            <w:top w:w="0" w:type="dxa"/>
-            <w:bottom w:w="0" w:type="dxa"/>
-          </w:tblCellMar>
-        </w:tblPrEx>
         <w:tc>
           <w:tcPr>
             <w:tcW w:w="1400" w:type="dxa"/>
@@ -7302,14 +6905,7 @@
           <w:sz w:val="20"/>
           <w:szCs w:val="20"/>
         </w:rPr>
-        <w:t>Needs Lists are system-generated recommendations requiring human approval. They drive Horizon A/B/C replenishment act</w:t>
-      </w:r>
-      <w:r>
-        <w:rPr>
-          <w:sz w:val="20"/>
-          <w:szCs w:val="20"/>
-        </w:rPr>
-        <w:t>ions.</w:t>
+        <w:t>Needs Lists are system-generated recommendations requiring human approval. They drive Horizon A/B/C replenishment actions.</w:t>
       </w:r>
     </w:p>
     <w:tbl>
@@ -7333,12 +6929,6 @@
         <w:gridCol w:w="14038"/>
       </w:tblGrid>
       <w:tr>
-        <w:tblPrEx>
-          <w:tblCellMar>
-            <w:top w:w="0" w:type="dxa"/>
-            <w:bottom w:w="0" w:type="dxa"/>
-          </w:tblCellMar>
-        </w:tblPrEx>
         <w:tc>
           <w:tcPr>
             <w:tcW w:w="14040" w:type="dxa"/>
@@ -7448,12 +7038,6 @@
         <w:gridCol w:w="3604"/>
       </w:tblGrid>
       <w:tr>
-        <w:tblPrEx>
-          <w:tblCellMar>
-            <w:top w:w="0" w:type="dxa"/>
-            <w:bottom w:w="0" w:type="dxa"/>
-          </w:tblCellMar>
-        </w:tblPrEx>
         <w:tc>
           <w:tcPr>
             <w:tcW w:w="1400" w:type="dxa"/>
@@ -7642,12 +7226,6 @@
         </w:tc>
       </w:tr>
       <w:tr>
-        <w:tblPrEx>
-          <w:tblCellMar>
-            <w:top w:w="0" w:type="dxa"/>
-            <w:bottom w:w="0" w:type="dxa"/>
-          </w:tblCellMar>
-        </w:tblPrEx>
         <w:tc>
           <w:tcPr>
             <w:tcW w:w="1400" w:type="dxa"/>
@@ -7863,12 +7441,6 @@
         </w:tc>
       </w:tr>
       <w:tr>
-        <w:tblPrEx>
-          <w:tblCellMar>
-            <w:top w:w="0" w:type="dxa"/>
-            <w:bottom w:w="0" w:type="dxa"/>
-          </w:tblCellMar>
-        </w:tblPrEx>
         <w:tc>
           <w:tcPr>
             <w:tcW w:w="1400" w:type="dxa"/>
@@ -8066,12 +7638,6 @@
         </w:tc>
       </w:tr>
       <w:tr>
-        <w:tblPrEx>
-          <w:tblCellMar>
-            <w:top w:w="0" w:type="dxa"/>
-            <w:bottom w:w="0" w:type="dxa"/>
-          </w:tblCellMar>
-        </w:tblPrEx>
         <w:tc>
           <w:tcPr>
             <w:tcW w:w="1400" w:type="dxa"/>
@@ -8269,12 +7835,6 @@
         </w:tc>
       </w:tr>
       <w:tr>
-        <w:tblPrEx>
-          <w:tblCellMar>
-            <w:top w:w="0" w:type="dxa"/>
-            <w:bottom w:w="0" w:type="dxa"/>
-          </w:tblCellMar>
-        </w:tblPrEx>
         <w:tc>
           <w:tcPr>
             <w:tcW w:w="1400" w:type="dxa"/>
@@ -8490,12 +8050,6 @@
         </w:tc>
       </w:tr>
       <w:tr>
-        <w:tblPrEx>
-          <w:tblCellMar>
-            <w:top w:w="0" w:type="dxa"/>
-            <w:bottom w:w="0" w:type="dxa"/>
-          </w:tblCellMar>
-        </w:tblPrEx>
         <w:tc>
           <w:tcPr>
             <w:tcW w:w="1400" w:type="dxa"/>
@@ -8666,12 +8220,6 @@
         </w:tc>
       </w:tr>
       <w:tr>
-        <w:tblPrEx>
-          <w:tblCellMar>
-            <w:top w:w="0" w:type="dxa"/>
-            <w:bottom w:w="0" w:type="dxa"/>
-          </w:tblCellMar>
-        </w:tblPrEx>
         <w:tc>
           <w:tcPr>
             <w:tcW w:w="1400" w:type="dxa"/>
@@ -8860,12 +8408,6 @@
         </w:tc>
       </w:tr>
       <w:tr>
-        <w:tblPrEx>
-          <w:tblCellMar>
-            <w:top w:w="0" w:type="dxa"/>
-            <w:bottom w:w="0" w:type="dxa"/>
-          </w:tblCellMar>
-        </w:tblPrEx>
         <w:tc>
           <w:tcPr>
             <w:tcW w:w="1400" w:type="dxa"/>
@@ -9030,35 +8572,17 @@
                 <w:sz w:val="17"/>
                 <w:szCs w:val="17"/>
               </w:rPr>
-              <w:t xml:space="preserve">- Track </w:t>
-            </w:r>
-            <w:proofErr w:type="spellStart"/>
-            <w:r>
-              <w:rPr>
-                <w:sz w:val="17"/>
-                <w:szCs w:val="17"/>
-              </w:rPr>
-              <w:t>covered_qty</w:t>
-            </w:r>
-            <w:proofErr w:type="spellEnd"/>
-          </w:p>
-          <w:p>
-            <w:r>
-              <w:rPr>
-                <w:sz w:val="17"/>
-                <w:szCs w:val="17"/>
-              </w:rPr>
-              <w:t xml:space="preserve">- Track </w:t>
-            </w:r>
-            <w:proofErr w:type="spellStart"/>
-            <w:r>
-              <w:rPr>
-                <w:sz w:val="17"/>
-                <w:szCs w:val="17"/>
-              </w:rPr>
-              <w:t>remaining_qty</w:t>
-            </w:r>
-            <w:proofErr w:type="spellEnd"/>
+              <w:t>- Track covered_qty</w:t>
+            </w:r>
+          </w:p>
+          <w:p>
+            <w:r>
+              <w:rPr>
+                <w:sz w:val="17"/>
+                <w:szCs w:val="17"/>
+              </w:rPr>
+              <w:t>- Track remaining_qty</w:t>
+            </w:r>
           </w:p>
           <w:p>
             <w:r>
@@ -9072,12 +8596,6 @@
         </w:tc>
       </w:tr>
       <w:tr>
-        <w:tblPrEx>
-          <w:tblCellMar>
-            <w:top w:w="0" w:type="dxa"/>
-            <w:bottom w:w="0" w:type="dxa"/>
-          </w:tblCellMar>
-        </w:tblPrEx>
         <w:tc>
           <w:tcPr>
             <w:tcW w:w="1400" w:type="dxa"/>
@@ -9216,23 +8734,7 @@
                 <w:sz w:val="17"/>
                 <w:szCs w:val="17"/>
               </w:rPr>
-              <w:t xml:space="preserve">- </w:t>
-            </w:r>
-            <w:proofErr w:type="spellStart"/>
-            <w:r>
-              <w:rPr>
-                <w:sz w:val="17"/>
-                <w:szCs w:val="17"/>
-              </w:rPr>
-              <w:t>remaining_qty</w:t>
-            </w:r>
-            <w:proofErr w:type="spellEnd"/>
-            <w:r>
-              <w:rPr>
-                <w:sz w:val="17"/>
-                <w:szCs w:val="17"/>
-              </w:rPr>
-              <w:t xml:space="preserve"> = 0</w:t>
+              <w:t>- remaining_qty = 0</w:t>
             </w:r>
           </w:p>
           <w:p>
@@ -9291,12 +8793,6 @@
         </w:tc>
       </w:tr>
       <w:tr>
-        <w:tblPrEx>
-          <w:tblCellMar>
-            <w:top w:w="0" w:type="dxa"/>
-            <w:bottom w:w="0" w:type="dxa"/>
-          </w:tblCellMar>
-        </w:tblPrEx>
         <w:tc>
           <w:tcPr>
             <w:tcW w:w="1400" w:type="dxa"/>
@@ -9556,12 +9052,6 @@
         <w:gridCol w:w="14038"/>
       </w:tblGrid>
       <w:tr>
-        <w:tblPrEx>
-          <w:tblCellMar>
-            <w:top w:w="0" w:type="dxa"/>
-            <w:bottom w:w="0" w:type="dxa"/>
-          </w:tblCellMar>
-        </w:tblPrEx>
         <w:tc>
           <w:tcPr>
             <w:tcW w:w="14040" w:type="dxa"/>
@@ -9671,12 +9161,6 @@
         <w:gridCol w:w="3639"/>
       </w:tblGrid>
       <w:tr>
-        <w:tblPrEx>
-          <w:tblCellMar>
-            <w:top w:w="0" w:type="dxa"/>
-            <w:bottom w:w="0" w:type="dxa"/>
-          </w:tblCellMar>
-        </w:tblPrEx>
         <w:tc>
           <w:tcPr>
             <w:tcW w:w="1400" w:type="dxa"/>
@@ -9865,12 +9349,6 @@
         </w:tc>
       </w:tr>
       <w:tr>
-        <w:tblPrEx>
-          <w:tblCellMar>
-            <w:top w:w="0" w:type="dxa"/>
-            <w:bottom w:w="0" w:type="dxa"/>
-          </w:tblCellMar>
-        </w:tblPrEx>
         <w:tc>
           <w:tcPr>
             <w:tcW w:w="1400" w:type="dxa"/>
@@ -10068,12 +9546,6 @@
         </w:tc>
       </w:tr>
       <w:tr>
-        <w:tblPrEx>
-          <w:tblCellMar>
-            <w:top w:w="0" w:type="dxa"/>
-            <w:bottom w:w="0" w:type="dxa"/>
-          </w:tblCellMar>
-        </w:tblPrEx>
         <w:tc>
           <w:tcPr>
             <w:tcW w:w="1400" w:type="dxa"/>
@@ -10262,12 +9734,6 @@
         </w:tc>
       </w:tr>
       <w:tr>
-        <w:tblPrEx>
-          <w:tblCellMar>
-            <w:top w:w="0" w:type="dxa"/>
-            <w:bottom w:w="0" w:type="dxa"/>
-          </w:tblCellMar>
-        </w:tblPrEx>
         <w:tc>
           <w:tcPr>
             <w:tcW w:w="1400" w:type="dxa"/>
@@ -10447,12 +9913,6 @@
         </w:tc>
       </w:tr>
       <w:tr>
-        <w:tblPrEx>
-          <w:tblCellMar>
-            <w:top w:w="0" w:type="dxa"/>
-            <w:bottom w:w="0" w:type="dxa"/>
-          </w:tblCellMar>
-        </w:tblPrEx>
         <w:tc>
           <w:tcPr>
             <w:tcW w:w="1400" w:type="dxa"/>
@@ -10641,12 +10101,6 @@
         </w:tc>
       </w:tr>
       <w:tr>
-        <w:tblPrEx>
-          <w:tblCellMar>
-            <w:top w:w="0" w:type="dxa"/>
-            <w:bottom w:w="0" w:type="dxa"/>
-          </w:tblCellMar>
-        </w:tblPrEx>
         <w:tc>
           <w:tcPr>
             <w:tcW w:w="1400" w:type="dxa"/>
@@ -10826,12 +10280,6 @@
         </w:tc>
       </w:tr>
       <w:tr>
-        <w:tblPrEx>
-          <w:tblCellMar>
-            <w:top w:w="0" w:type="dxa"/>
-            <w:bottom w:w="0" w:type="dxa"/>
-          </w:tblCellMar>
-        </w:tblPrEx>
         <w:tc>
           <w:tcPr>
             <w:tcW w:w="1400" w:type="dxa"/>
@@ -11029,12 +10477,6 @@
         </w:tc>
       </w:tr>
       <w:tr>
-        <w:tblPrEx>
-          <w:tblCellMar>
-            <w:top w:w="0" w:type="dxa"/>
-            <w:bottom w:w="0" w:type="dxa"/>
-          </w:tblCellMar>
-        </w:tblPrEx>
         <w:tc>
           <w:tcPr>
             <w:tcW w:w="1400" w:type="dxa"/>
@@ -11214,12 +10656,6 @@
         </w:tc>
       </w:tr>
       <w:tr>
-        <w:tblPrEx>
-          <w:tblCellMar>
-            <w:top w:w="0" w:type="dxa"/>
-            <w:bottom w:w="0" w:type="dxa"/>
-          </w:tblCellMar>
-        </w:tblPrEx>
         <w:tc>
           <w:tcPr>
             <w:tcW w:w="1400" w:type="dxa"/>
@@ -11482,12 +10918,6 @@
         <w:gridCol w:w="14038"/>
       </w:tblGrid>
       <w:tr>
-        <w:tblPrEx>
-          <w:tblCellMar>
-            <w:top w:w="0" w:type="dxa"/>
-            <w:bottom w:w="0" w:type="dxa"/>
-          </w:tblCellMar>
-        </w:tblPrEx>
         <w:tc>
           <w:tcPr>
             <w:tcW w:w="14040" w:type="dxa"/>
@@ -11595,12 +11025,6 @@
         <w:gridCol w:w="3539"/>
       </w:tblGrid>
       <w:tr>
-        <w:tblPrEx>
-          <w:tblCellMar>
-            <w:top w:w="0" w:type="dxa"/>
-            <w:bottom w:w="0" w:type="dxa"/>
-          </w:tblCellMar>
-        </w:tblPrEx>
         <w:tc>
           <w:tcPr>
             <w:tcW w:w="1400" w:type="dxa"/>
@@ -11789,12 +11213,6 @@
         </w:tc>
       </w:tr>
       <w:tr>
-        <w:tblPrEx>
-          <w:tblCellMar>
-            <w:top w:w="0" w:type="dxa"/>
-            <w:bottom w:w="0" w:type="dxa"/>
-          </w:tblCellMar>
-        </w:tblPrEx>
         <w:tc>
           <w:tcPr>
             <w:tcW w:w="1400" w:type="dxa"/>
@@ -11992,12 +11410,6 @@
         </w:tc>
       </w:tr>
       <w:tr>
-        <w:tblPrEx>
-          <w:tblCellMar>
-            <w:top w:w="0" w:type="dxa"/>
-            <w:bottom w:w="0" w:type="dxa"/>
-          </w:tblCellMar>
-        </w:tblPrEx>
         <w:tc>
           <w:tcPr>
             <w:tcW w:w="1400" w:type="dxa"/>
@@ -12186,12 +11598,6 @@
         </w:tc>
       </w:tr>
       <w:tr>
-        <w:tblPrEx>
-          <w:tblCellMar>
-            <w:top w:w="0" w:type="dxa"/>
-            <w:bottom w:w="0" w:type="dxa"/>
-          </w:tblCellMar>
-        </w:tblPrEx>
         <w:tc>
           <w:tcPr>
             <w:tcW w:w="1400" w:type="dxa"/>
@@ -12389,12 +11795,6 @@
         </w:tc>
       </w:tr>
       <w:tr>
-        <w:tblPrEx>
-          <w:tblCellMar>
-            <w:top w:w="0" w:type="dxa"/>
-            <w:bottom w:w="0" w:type="dxa"/>
-          </w:tblCellMar>
-        </w:tblPrEx>
         <w:tc>
           <w:tcPr>
             <w:tcW w:w="1400" w:type="dxa"/>
@@ -12574,12 +11974,6 @@
         </w:tc>
       </w:tr>
       <w:tr>
-        <w:tblPrEx>
-          <w:tblCellMar>
-            <w:top w:w="0" w:type="dxa"/>
-            <w:bottom w:w="0" w:type="dxa"/>
-          </w:tblCellMar>
-        </w:tblPrEx>
         <w:tc>
           <w:tcPr>
             <w:tcW w:w="1400" w:type="dxa"/>
@@ -12786,12 +12180,6 @@
         </w:tc>
       </w:tr>
       <w:tr>
-        <w:tblPrEx>
-          <w:tblCellMar>
-            <w:top w:w="0" w:type="dxa"/>
-            <w:bottom w:w="0" w:type="dxa"/>
-          </w:tblCellMar>
-        </w:tblPrEx>
         <w:tc>
           <w:tcPr>
             <w:tcW w:w="1400" w:type="dxa"/>
@@ -13028,23 +12416,7 @@
           <w:sz w:val="18"/>
           <w:szCs w:val="18"/>
         </w:rPr>
-        <w:t xml:space="preserve">Package creation RESERVES inventory (reduces available). Dispatch DEDUCTS from inventory (converts reserved to </w:t>
-      </w:r>
-      <w:proofErr w:type="gramStart"/>
-      <w:r>
-        <w:rPr>
-          <w:sz w:val="18"/>
-          <w:szCs w:val="18"/>
-        </w:rPr>
-        <w:t>issued</w:t>
-      </w:r>
-      <w:proofErr w:type="gramEnd"/>
-      <w:r>
-        <w:rPr>
-          <w:sz w:val="18"/>
-          <w:szCs w:val="18"/>
-        </w:rPr>
-        <w:t>). POD completes the audit trail.</w:t>
+        <w:t>Package creation RESERVES inventory (reduces available). Dispatch DEDUCTS from inventory (converts reserved to issued). POD completes the audit trail.</w:t>
       </w:r>
     </w:p>
     <w:p>
@@ -13084,12 +12456,6 @@
         <w:gridCol w:w="4539"/>
       </w:tblGrid>
       <w:tr>
-        <w:tblPrEx>
-          <w:tblCellMar>
-            <w:top w:w="0" w:type="dxa"/>
-            <w:bottom w:w="0" w:type="dxa"/>
-          </w:tblCellMar>
-        </w:tblPrEx>
         <w:tc>
           <w:tcPr>
             <w:tcW w:w="2500" w:type="dxa"/>
@@ -13216,12 +12582,6 @@
         </w:tc>
       </w:tr>
       <w:tr>
-        <w:tblPrEx>
-          <w:tblCellMar>
-            <w:top w:w="0" w:type="dxa"/>
-            <w:bottom w:w="0" w:type="dxa"/>
-          </w:tblCellMar>
-        </w:tblPrEx>
         <w:tc>
           <w:tcPr>
             <w:tcW w:w="2500" w:type="dxa"/>
@@ -13337,12 +12697,6 @@
         </w:tc>
       </w:tr>
       <w:tr>
-        <w:tblPrEx>
-          <w:tblCellMar>
-            <w:top w:w="0" w:type="dxa"/>
-            <w:bottom w:w="0" w:type="dxa"/>
-          </w:tblCellMar>
-        </w:tblPrEx>
         <w:tc>
           <w:tcPr>
             <w:tcW w:w="2500" w:type="dxa"/>
@@ -13458,12 +12812,6 @@
         </w:tc>
       </w:tr>
       <w:tr>
-        <w:tblPrEx>
-          <w:tblCellMar>
-            <w:top w:w="0" w:type="dxa"/>
-            <w:bottom w:w="0" w:type="dxa"/>
-          </w:tblCellMar>
-        </w:tblPrEx>
         <w:tc>
           <w:tcPr>
             <w:tcW w:w="2500" w:type="dxa"/>
@@ -13580,12 +12928,6 @@
         </w:tc>
       </w:tr>
       <w:tr>
-        <w:tblPrEx>
-          <w:tblCellMar>
-            <w:top w:w="0" w:type="dxa"/>
-            <w:bottom w:w="0" w:type="dxa"/>
-          </w:tblCellMar>
-        </w:tblPrEx>
         <w:tc>
           <w:tcPr>
             <w:tcW w:w="2500" w:type="dxa"/>
@@ -13701,12 +13043,6 @@
         </w:tc>
       </w:tr>
       <w:tr>
-        <w:tblPrEx>
-          <w:tblCellMar>
-            <w:top w:w="0" w:type="dxa"/>
-            <w:bottom w:w="0" w:type="dxa"/>
-          </w:tblCellMar>
-        </w:tblPrEx>
         <w:tc>
           <w:tcPr>
             <w:tcW w:w="2500" w:type="dxa"/>
@@ -13822,12 +13158,6 @@
         </w:tc>
       </w:tr>
       <w:tr>
-        <w:tblPrEx>
-          <w:tblCellMar>
-            <w:top w:w="0" w:type="dxa"/>
-            <w:bottom w:w="0" w:type="dxa"/>
-          </w:tblCellMar>
-        </w:tblPrEx>
         <w:tc>
           <w:tcPr>
             <w:tcW w:w="2500" w:type="dxa"/>
@@ -13976,7 +13306,7 @@
 </file>
 
 <file path=word/endnotes.xml><?xml version="1.0" encoding="utf-8"?>
-<w:endnotes xmlns:wpc="http://schemas.microsoft.com/office/word/2010/wordprocessingCanvas" xmlns:cx="http://schemas.microsoft.com/office/drawing/2014/chartex" xmlns:cx1="http://schemas.microsoft.com/office/drawing/2015/9/8/chartex" xmlns:mc="http://schemas.openxmlformats.org/markup-compatibility/2006" xmlns:o="urn:schemas-microsoft-com:office:office" xmlns:r="http://schemas.openxmlformats.org/officeDocument/2006/relationships" xmlns:m="http://schemas.openxmlformats.org/officeDocument/2006/math" xmlns:v="urn:schemas-microsoft-com:vml" xmlns:wp14="http://schemas.microsoft.com/office/word/2010/wordprocessingDrawing" xmlns:wp="http://schemas.openxmlformats.org/drawingml/2006/wordprocessingDrawing" xmlns:w10="urn:schemas-microsoft-com:office:word" xmlns:w="http://schemas.openxmlformats.org/wordprocessingml/2006/main" xmlns:w14="http://schemas.microsoft.com/office/word/2010/wordml" xmlns:w15="http://schemas.microsoft.com/office/word/2012/wordml" xmlns:w16se="http://schemas.microsoft.com/office/word/2015/wordml/symex" xmlns:wpg="http://schemas.microsoft.com/office/word/2010/wordprocessingGroup" xmlns:wpi="http://schemas.microsoft.com/office/word/2010/wordprocessingInk" xmlns:wne="http://schemas.microsoft.com/office/word/2006/wordml" xmlns:wps="http://schemas.microsoft.com/office/word/2010/wordprocessingShape" mc:Ignorable="w14 w15 w16se wp14">
+<w:endnotes xmlns:wpc="http://schemas.microsoft.com/office/word/2010/wordprocessingCanvas" xmlns:cx="http://schemas.microsoft.com/office/drawing/2014/chartex" xmlns:cx1="http://schemas.microsoft.com/office/drawing/2015/9/8/chartex" xmlns:cx2="http://schemas.microsoft.com/office/drawing/2015/10/21/chartex" xmlns:cx3="http://schemas.microsoft.com/office/drawing/2016/5/9/chartex" xmlns:cx4="http://schemas.microsoft.com/office/drawing/2016/5/10/chartex" xmlns:cx5="http://schemas.microsoft.com/office/drawing/2016/5/11/chartex" xmlns:cx6="http://schemas.microsoft.com/office/drawing/2016/5/12/chartex" xmlns:cx7="http://schemas.microsoft.com/office/drawing/2016/5/13/chartex" xmlns:cx8="http://schemas.microsoft.com/office/drawing/2016/5/14/chartex" xmlns:mc="http://schemas.openxmlformats.org/markup-compatibility/2006" xmlns:aink="http://schemas.microsoft.com/office/drawing/2016/ink" xmlns:am3d="http://schemas.microsoft.com/office/drawing/2017/model3d" xmlns:o="urn:schemas-microsoft-com:office:office" xmlns:oel="http://schemas.microsoft.com/office/2019/extlst" xmlns:r="http://schemas.openxmlformats.org/officeDocument/2006/relationships" xmlns:m="http://schemas.openxmlformats.org/officeDocument/2006/math" xmlns:v="urn:schemas-microsoft-com:vml" xmlns:wp14="http://schemas.microsoft.com/office/word/2010/wordprocessingDrawing" xmlns:wp="http://schemas.openxmlformats.org/drawingml/2006/wordprocessingDrawing" xmlns:w10="urn:schemas-microsoft-com:office:word" xmlns:w="http://schemas.openxmlformats.org/wordprocessingml/2006/main" xmlns:w14="http://schemas.microsoft.com/office/word/2010/wordml" xmlns:w15="http://schemas.microsoft.com/office/word/2012/wordml" xmlns:w16cex="http://schemas.microsoft.com/office/word/2018/wordml/cex" xmlns:w16cid="http://schemas.microsoft.com/office/word/2016/wordml/cid" xmlns:w16="http://schemas.microsoft.com/office/word/2018/wordml" xmlns:w16du="http://schemas.microsoft.com/office/word/2023/wordml/word16du" xmlns:w16sdtdh="http://schemas.microsoft.com/office/word/2020/wordml/sdtdatahash" xmlns:w16sdtfl="http://schemas.microsoft.com/office/word/2024/wordml/sdtformatlock" xmlns:w16se="http://schemas.microsoft.com/office/word/2015/wordml/symex" xmlns:wpg="http://schemas.microsoft.com/office/word/2010/wordprocessingGroup" xmlns:wpi="http://schemas.microsoft.com/office/word/2010/wordprocessingInk" xmlns:wne="http://schemas.microsoft.com/office/word/2006/wordml" xmlns:wps="http://schemas.microsoft.com/office/word/2010/wordprocessingShape" mc:Ignorable="w14 w15 w16se w16cid w16 w16cex w16sdtdh w16sdtfl w16du wp14">
   <w:endnote w:type="separator" w:id="-1">
     <w:p>
       <w:r>
@@ -13995,7 +13325,7 @@
 </file>
 
 <file path=word/footer1.xml><?xml version="1.0" encoding="utf-8"?>
-<w:ftr xmlns:wpc="http://schemas.microsoft.com/office/word/2010/wordprocessingCanvas" xmlns:cx="http://schemas.microsoft.com/office/drawing/2014/chartex" xmlns:cx1="http://schemas.microsoft.com/office/drawing/2015/9/8/chartex" xmlns:mc="http://schemas.openxmlformats.org/markup-compatibility/2006" xmlns:o="urn:schemas-microsoft-com:office:office" xmlns:r="http://schemas.openxmlformats.org/officeDocument/2006/relationships" xmlns:m="http://schemas.openxmlformats.org/officeDocument/2006/math" xmlns:v="urn:schemas-microsoft-com:vml" xmlns:wp14="http://schemas.microsoft.com/office/word/2010/wordprocessingDrawing" xmlns:wp="http://schemas.openxmlformats.org/drawingml/2006/wordprocessingDrawing" xmlns:w10="urn:schemas-microsoft-com:office:word" xmlns:w="http://schemas.openxmlformats.org/wordprocessingml/2006/main" xmlns:w14="http://schemas.microsoft.com/office/word/2010/wordml" xmlns:w15="http://schemas.microsoft.com/office/word/2012/wordml" xmlns:w16se="http://schemas.microsoft.com/office/word/2015/wordml/symex" xmlns:wpg="http://schemas.microsoft.com/office/word/2010/wordprocessingGroup" xmlns:wpi="http://schemas.microsoft.com/office/word/2010/wordprocessingInk" xmlns:wne="http://schemas.microsoft.com/office/word/2006/wordml" xmlns:wps="http://schemas.microsoft.com/office/word/2010/wordprocessingShape" mc:Ignorable="w14 w15 w16se wp14">
+<w:ftr xmlns:wpc="http://schemas.microsoft.com/office/word/2010/wordprocessingCanvas" xmlns:cx="http://schemas.microsoft.com/office/drawing/2014/chartex" xmlns:cx1="http://schemas.microsoft.com/office/drawing/2015/9/8/chartex" xmlns:cx2="http://schemas.microsoft.com/office/drawing/2015/10/21/chartex" xmlns:cx3="http://schemas.microsoft.com/office/drawing/2016/5/9/chartex" xmlns:cx4="http://schemas.microsoft.com/office/drawing/2016/5/10/chartex" xmlns:cx5="http://schemas.microsoft.com/office/drawing/2016/5/11/chartex" xmlns:cx6="http://schemas.microsoft.com/office/drawing/2016/5/12/chartex" xmlns:cx7="http://schemas.microsoft.com/office/drawing/2016/5/13/chartex" xmlns:cx8="http://schemas.microsoft.com/office/drawing/2016/5/14/chartex" xmlns:mc="http://schemas.openxmlformats.org/markup-compatibility/2006" xmlns:aink="http://schemas.microsoft.com/office/drawing/2016/ink" xmlns:am3d="http://schemas.microsoft.com/office/drawing/2017/model3d" xmlns:o="urn:schemas-microsoft-com:office:office" xmlns:oel="http://schemas.microsoft.com/office/2019/extlst" xmlns:r="http://schemas.openxmlformats.org/officeDocument/2006/relationships" xmlns:m="http://schemas.openxmlformats.org/officeDocument/2006/math" xmlns:v="urn:schemas-microsoft-com:vml" xmlns:wp14="http://schemas.microsoft.com/office/word/2010/wordprocessingDrawing" xmlns:wp="http://schemas.openxmlformats.org/drawingml/2006/wordprocessingDrawing" xmlns:w10="urn:schemas-microsoft-com:office:word" xmlns:w="http://schemas.openxmlformats.org/wordprocessingml/2006/main" xmlns:w14="http://schemas.microsoft.com/office/word/2010/wordml" xmlns:w15="http://schemas.microsoft.com/office/word/2012/wordml" xmlns:w16cex="http://schemas.microsoft.com/office/word/2018/wordml/cex" xmlns:w16cid="http://schemas.microsoft.com/office/word/2016/wordml/cid" xmlns:w16="http://schemas.microsoft.com/office/word/2018/wordml" xmlns:w16du="http://schemas.microsoft.com/office/word/2023/wordml/word16du" xmlns:w16sdtdh="http://schemas.microsoft.com/office/word/2020/wordml/sdtdatahash" xmlns:w16sdtfl="http://schemas.microsoft.com/office/word/2024/wordml/sdtformatlock" xmlns:w16se="http://schemas.microsoft.com/office/word/2015/wordml/symex" xmlns:wpg="http://schemas.microsoft.com/office/word/2010/wordprocessingGroup" xmlns:wpi="http://schemas.microsoft.com/office/word/2010/wordprocessingInk" xmlns:wne="http://schemas.microsoft.com/office/word/2006/wordml" xmlns:wps="http://schemas.microsoft.com/office/word/2010/wordprocessingShape" mc:Ignorable="w14 w15 w16se w16cid w16 w16cex w16sdtdh w16sdtfl w16du wp14">
   <w:p>
     <w:pPr>
       <w:jc w:val="center"/>
@@ -14091,7 +13421,7 @@
 </file>
 
 <file path=word/footnotes.xml><?xml version="1.0" encoding="utf-8"?>
-<w:footnotes xmlns:wpc="http://schemas.microsoft.com/office/word/2010/wordprocessingCanvas" xmlns:cx="http://schemas.microsoft.com/office/drawing/2014/chartex" xmlns:cx1="http://schemas.microsoft.com/office/drawing/2015/9/8/chartex" xmlns:mc="http://schemas.openxmlformats.org/markup-compatibility/2006" xmlns:o="urn:schemas-microsoft-com:office:office" xmlns:r="http://schemas.openxmlformats.org/officeDocument/2006/relationships" xmlns:m="http://schemas.openxmlformats.org/officeDocument/2006/math" xmlns:v="urn:schemas-microsoft-com:vml" xmlns:wp14="http://schemas.microsoft.com/office/word/2010/wordprocessingDrawing" xmlns:wp="http://schemas.openxmlformats.org/drawingml/2006/wordprocessingDrawing" xmlns:w10="urn:schemas-microsoft-com:office:word" xmlns:w="http://schemas.openxmlformats.org/wordprocessingml/2006/main" xmlns:w14="http://schemas.microsoft.com/office/word/2010/wordml" xmlns:w15="http://schemas.microsoft.com/office/word/2012/wordml" xmlns:w16se="http://schemas.microsoft.com/office/word/2015/wordml/symex" xmlns:wpg="http://schemas.microsoft.com/office/word/2010/wordprocessingGroup" xmlns:wpi="http://schemas.microsoft.com/office/word/2010/wordprocessingInk" xmlns:wne="http://schemas.microsoft.com/office/word/2006/wordml" xmlns:wps="http://schemas.microsoft.com/office/word/2010/wordprocessingShape" mc:Ignorable="w14 w15 w16se wp14">
+<w:footnotes xmlns:wpc="http://schemas.microsoft.com/office/word/2010/wordprocessingCanvas" xmlns:cx="http://schemas.microsoft.com/office/drawing/2014/chartex" xmlns:cx1="http://schemas.microsoft.com/office/drawing/2015/9/8/chartex" xmlns:cx2="http://schemas.microsoft.com/office/drawing/2015/10/21/chartex" xmlns:cx3="http://schemas.microsoft.com/office/drawing/2016/5/9/chartex" xmlns:cx4="http://schemas.microsoft.com/office/drawing/2016/5/10/chartex" xmlns:cx5="http://schemas.microsoft.com/office/drawing/2016/5/11/chartex" xmlns:cx6="http://schemas.microsoft.com/office/drawing/2016/5/12/chartex" xmlns:cx7="http://schemas.microsoft.com/office/drawing/2016/5/13/chartex" xmlns:cx8="http://schemas.microsoft.com/office/drawing/2016/5/14/chartex" xmlns:mc="http://schemas.openxmlformats.org/markup-compatibility/2006" xmlns:aink="http://schemas.microsoft.com/office/drawing/2016/ink" xmlns:am3d="http://schemas.microsoft.com/office/drawing/2017/model3d" xmlns:o="urn:schemas-microsoft-com:office:office" xmlns:oel="http://schemas.microsoft.com/office/2019/extlst" xmlns:r="http://schemas.openxmlformats.org/officeDocument/2006/relationships" xmlns:m="http://schemas.openxmlformats.org/officeDocument/2006/math" xmlns:v="urn:schemas-microsoft-com:vml" xmlns:wp14="http://schemas.microsoft.com/office/word/2010/wordprocessingDrawing" xmlns:wp="http://schemas.openxmlformats.org/drawingml/2006/wordprocessingDrawing" xmlns:w10="urn:schemas-microsoft-com:office:word" xmlns:w="http://schemas.openxmlformats.org/wordprocessingml/2006/main" xmlns:w14="http://schemas.microsoft.com/office/word/2010/wordml" xmlns:w15="http://schemas.microsoft.com/office/word/2012/wordml" xmlns:w16cex="http://schemas.microsoft.com/office/word/2018/wordml/cex" xmlns:w16cid="http://schemas.microsoft.com/office/word/2016/wordml/cid" xmlns:w16="http://schemas.microsoft.com/office/word/2018/wordml" xmlns:w16du="http://schemas.microsoft.com/office/word/2023/wordml/word16du" xmlns:w16sdtdh="http://schemas.microsoft.com/office/word/2020/wordml/sdtdatahash" xmlns:w16sdtfl="http://schemas.microsoft.com/office/word/2024/wordml/sdtformatlock" xmlns:w16se="http://schemas.microsoft.com/office/word/2015/wordml/symex" xmlns:wpg="http://schemas.microsoft.com/office/word/2010/wordprocessingGroup" xmlns:wpi="http://schemas.microsoft.com/office/word/2010/wordprocessingInk" xmlns:wne="http://schemas.microsoft.com/office/word/2006/wordml" xmlns:wps="http://schemas.microsoft.com/office/word/2010/wordprocessingShape" mc:Ignorable="w14 w15 w16se w16cid w16 w16cex w16sdtdh w16sdtfl w16du wp14">
   <w:footnote w:type="separator" w:id="-1">
     <w:p>
       <w:r>
@@ -14110,7 +13440,7 @@
 </file>
 
 <file path=word/header1.xml><?xml version="1.0" encoding="utf-8"?>
-<w:hdr xmlns:wpc="http://schemas.microsoft.com/office/word/2010/wordprocessingCanvas" xmlns:cx="http://schemas.microsoft.com/office/drawing/2014/chartex" xmlns:cx1="http://schemas.microsoft.com/office/drawing/2015/9/8/chartex" xmlns:mc="http://schemas.openxmlformats.org/markup-compatibility/2006" xmlns:o="urn:schemas-microsoft-com:office:office" xmlns:r="http://schemas.openxmlformats.org/officeDocument/2006/relationships" xmlns:m="http://schemas.openxmlformats.org/officeDocument/2006/math" xmlns:v="urn:schemas-microsoft-com:vml" xmlns:wp14="http://schemas.microsoft.com/office/word/2010/wordprocessingDrawing" xmlns:wp="http://schemas.openxmlformats.org/drawingml/2006/wordprocessingDrawing" xmlns:w10="urn:schemas-microsoft-com:office:word" xmlns:w="http://schemas.openxmlformats.org/wordprocessingml/2006/main" xmlns:w14="http://schemas.microsoft.com/office/word/2010/wordml" xmlns:w15="http://schemas.microsoft.com/office/word/2012/wordml" xmlns:w16se="http://schemas.microsoft.com/office/word/2015/wordml/symex" xmlns:wpg="http://schemas.microsoft.com/office/word/2010/wordprocessingGroup" xmlns:wpi="http://schemas.microsoft.com/office/word/2010/wordprocessingInk" xmlns:wne="http://schemas.microsoft.com/office/word/2006/wordml" xmlns:wps="http://schemas.microsoft.com/office/word/2010/wordprocessingShape" mc:Ignorable="w14 w15 w16se wp14">
+<w:hdr xmlns:wpc="http://schemas.microsoft.com/office/word/2010/wordprocessingCanvas" xmlns:cx="http://schemas.microsoft.com/office/drawing/2014/chartex" xmlns:cx1="http://schemas.microsoft.com/office/drawing/2015/9/8/chartex" xmlns:cx2="http://schemas.microsoft.com/office/drawing/2015/10/21/chartex" xmlns:cx3="http://schemas.microsoft.com/office/drawing/2016/5/9/chartex" xmlns:cx4="http://schemas.microsoft.com/office/drawing/2016/5/10/chartex" xmlns:cx5="http://schemas.microsoft.com/office/drawing/2016/5/11/chartex" xmlns:cx6="http://schemas.microsoft.com/office/drawing/2016/5/12/chartex" xmlns:cx7="http://schemas.microsoft.com/office/drawing/2016/5/13/chartex" xmlns:cx8="http://schemas.microsoft.com/office/drawing/2016/5/14/chartex" xmlns:mc="http://schemas.openxmlformats.org/markup-compatibility/2006" xmlns:aink="http://schemas.microsoft.com/office/drawing/2016/ink" xmlns:am3d="http://schemas.microsoft.com/office/drawing/2017/model3d" xmlns:o="urn:schemas-microsoft-com:office:office" xmlns:oel="http://schemas.microsoft.com/office/2019/extlst" xmlns:r="http://schemas.openxmlformats.org/officeDocument/2006/relationships" xmlns:m="http://schemas.openxmlformats.org/officeDocument/2006/math" xmlns:v="urn:schemas-microsoft-com:vml" xmlns:wp14="http://schemas.microsoft.com/office/word/2010/wordprocessingDrawing" xmlns:wp="http://schemas.openxmlformats.org/drawingml/2006/wordprocessingDrawing" xmlns:w10="urn:schemas-microsoft-com:office:word" xmlns:w="http://schemas.openxmlformats.org/wordprocessingml/2006/main" xmlns:w14="http://schemas.microsoft.com/office/word/2010/wordml" xmlns:w15="http://schemas.microsoft.com/office/word/2012/wordml" xmlns:w16cex="http://schemas.microsoft.com/office/word/2018/wordml/cex" xmlns:w16cid="http://schemas.microsoft.com/office/word/2016/wordml/cid" xmlns:w16="http://schemas.microsoft.com/office/word/2018/wordml" xmlns:w16du="http://schemas.microsoft.com/office/word/2023/wordml/word16du" xmlns:w16sdtdh="http://schemas.microsoft.com/office/word/2020/wordml/sdtdatahash" xmlns:w16sdtfl="http://schemas.microsoft.com/office/word/2024/wordml/sdtformatlock" xmlns:w16se="http://schemas.microsoft.com/office/word/2015/wordml/symex" xmlns:wpg="http://schemas.microsoft.com/office/word/2010/wordprocessingGroup" xmlns:wpi="http://schemas.microsoft.com/office/word/2010/wordprocessingInk" xmlns:wne="http://schemas.microsoft.com/office/word/2006/wordml" xmlns:wps="http://schemas.microsoft.com/office/word/2010/wordprocessingShape" mc:Ignorable="w14 w15 w16se w16cid w16 w16cex w16sdtdh w16sdtfl w16du wp14">
   <w:p>
     <w:pPr>
       <w:jc w:val="right"/>
@@ -14128,7 +13458,7 @@
 </file>
 
 <file path=word/numbering.xml><?xml version="1.0" encoding="utf-8"?>
-<w:numbering xmlns:wpc="http://schemas.microsoft.com/office/word/2010/wordprocessingCanvas" xmlns:cx="http://schemas.microsoft.com/office/drawing/2014/chartex" xmlns:cx1="http://schemas.microsoft.com/office/drawing/2015/9/8/chartex" xmlns:mc="http://schemas.openxmlformats.org/markup-compatibility/2006" xmlns:o="urn:schemas-microsoft-com:office:office" xmlns:r="http://schemas.openxmlformats.org/officeDocument/2006/relationships" xmlns:m="http://schemas.openxmlformats.org/officeDocument/2006/math" xmlns:v="urn:schemas-microsoft-com:vml" xmlns:wp14="http://schemas.microsoft.com/office/word/2010/wordprocessingDrawing" xmlns:wp="http://schemas.openxmlformats.org/drawingml/2006/wordprocessingDrawing" xmlns:w10="urn:schemas-microsoft-com:office:word" xmlns:w="http://schemas.openxmlformats.org/wordprocessingml/2006/main" xmlns:w14="http://schemas.microsoft.com/office/word/2010/wordml" xmlns:w15="http://schemas.microsoft.com/office/word/2012/wordml" xmlns:w16se="http://schemas.microsoft.com/office/word/2015/wordml/symex" xmlns:wpg="http://schemas.microsoft.com/office/word/2010/wordprocessingGroup" xmlns:wpi="http://schemas.microsoft.com/office/word/2010/wordprocessingInk" xmlns:wne="http://schemas.microsoft.com/office/word/2006/wordml" xmlns:wps="http://schemas.microsoft.com/office/word/2010/wordprocessingShape" mc:Ignorable="w14 w15 w16se wp14">
+<w:numbering xmlns:wpc="http://schemas.microsoft.com/office/word/2010/wordprocessingCanvas" xmlns:cx="http://schemas.microsoft.com/office/drawing/2014/chartex" xmlns:cx1="http://schemas.microsoft.com/office/drawing/2015/9/8/chartex" xmlns:cx2="http://schemas.microsoft.com/office/drawing/2015/10/21/chartex" xmlns:cx3="http://schemas.microsoft.com/office/drawing/2016/5/9/chartex" xmlns:cx4="http://schemas.microsoft.com/office/drawing/2016/5/10/chartex" xmlns:cx5="http://schemas.microsoft.com/office/drawing/2016/5/11/chartex" xmlns:cx6="http://schemas.microsoft.com/office/drawing/2016/5/12/chartex" xmlns:cx7="http://schemas.microsoft.com/office/drawing/2016/5/13/chartex" xmlns:cx8="http://schemas.microsoft.com/office/drawing/2016/5/14/chartex" xmlns:mc="http://schemas.openxmlformats.org/markup-compatibility/2006" xmlns:aink="http://schemas.microsoft.com/office/drawing/2016/ink" xmlns:am3d="http://schemas.microsoft.com/office/drawing/2017/model3d" xmlns:o="urn:schemas-microsoft-com:office:office" xmlns:oel="http://schemas.microsoft.com/office/2019/extlst" xmlns:r="http://schemas.openxmlformats.org/officeDocument/2006/relationships" xmlns:m="http://schemas.openxmlformats.org/officeDocument/2006/math" xmlns:v="urn:schemas-microsoft-com:vml" xmlns:wp14="http://schemas.microsoft.com/office/word/2010/wordprocessingDrawing" xmlns:wp="http://schemas.openxmlformats.org/drawingml/2006/wordprocessingDrawing" xmlns:w10="urn:schemas-microsoft-com:office:word" xmlns:w="http://schemas.openxmlformats.org/wordprocessingml/2006/main" xmlns:w14="http://schemas.microsoft.com/office/word/2010/wordml" xmlns:w15="http://schemas.microsoft.com/office/word/2012/wordml" xmlns:w16cex="http://schemas.microsoft.com/office/word/2018/wordml/cex" xmlns:w16cid="http://schemas.microsoft.com/office/word/2016/wordml/cid" xmlns:w16="http://schemas.microsoft.com/office/word/2018/wordml" xmlns:w16du="http://schemas.microsoft.com/office/word/2023/wordml/word16du" xmlns:w16sdtdh="http://schemas.microsoft.com/office/word/2020/wordml/sdtdatahash" xmlns:w16sdtfl="http://schemas.microsoft.com/office/word/2024/wordml/sdtformatlock" xmlns:w16se="http://schemas.microsoft.com/office/word/2015/wordml/symex" xmlns:wpg="http://schemas.microsoft.com/office/word/2010/wordprocessingGroup" xmlns:wpi="http://schemas.microsoft.com/office/word/2010/wordprocessingInk" xmlns:wne="http://schemas.microsoft.com/office/word/2006/wordml" xmlns:wps="http://schemas.microsoft.com/office/word/2010/wordprocessingShape" mc:Ignorable="w14 w15 w16se w16cid w16 w16cex w16sdtdh w16sdtfl w16du wp14">
   <w:abstractNum w:abstractNumId="0" w15:restartNumberingAfterBreak="0">
     <w:nsid w:val="0F211E00"/>
     <w:multiLevelType w:val="hybridMultilevel"/>
@@ -14215,7 +13545,7 @@
       </w:pPr>
     </w:lvl>
   </w:abstractNum>
-  <w:num w:numId="1">
+  <w:num w:numId="1" w16cid:durableId="1377125745">
     <w:abstractNumId w:val="0"/>
     <w:lvlOverride w:ilvl="0">
       <w:startOverride w:val="1"/>
@@ -14225,7 +13555,7 @@
 </file>
 
 <file path=word/styles.xml><?xml version="1.0" encoding="utf-8"?>
-<w:styles xmlns:mc="http://schemas.openxmlformats.org/markup-compatibility/2006" xmlns:r="http://schemas.openxmlformats.org/officeDocument/2006/relationships" xmlns:w="http://schemas.openxmlformats.org/wordprocessingml/2006/main" xmlns:w14="http://schemas.microsoft.com/office/word/2010/wordml" xmlns:w15="http://schemas.microsoft.com/office/word/2012/wordml" xmlns:w16se="http://schemas.microsoft.com/office/word/2015/wordml/symex" mc:Ignorable="w14 w15 w16se">
+<w:styles xmlns:mc="http://schemas.openxmlformats.org/markup-compatibility/2006" xmlns:r="http://schemas.openxmlformats.org/officeDocument/2006/relationships" xmlns:w="http://schemas.openxmlformats.org/wordprocessingml/2006/main" xmlns:w14="http://schemas.microsoft.com/office/word/2010/wordml" xmlns:w15="http://schemas.microsoft.com/office/word/2012/wordml" xmlns:w16cex="http://schemas.microsoft.com/office/word/2018/wordml/cex" xmlns:w16cid="http://schemas.microsoft.com/office/word/2016/wordml/cid" xmlns:w16="http://schemas.microsoft.com/office/word/2018/wordml" xmlns:w16du="http://schemas.microsoft.com/office/word/2023/wordml/word16du" xmlns:w16sdtdh="http://schemas.microsoft.com/office/word/2020/wordml/sdtdatahash" xmlns:w16sdtfl="http://schemas.microsoft.com/office/word/2024/wordml/sdtformatlock" xmlns:w16se="http://schemas.microsoft.com/office/word/2015/wordml/symex" mc:Ignorable="w14 w15 w16se w16cid w16 w16cex w16sdtdh w16sdtfl w16du">
   <w:docDefaults>
     <w:rPrDefault>
       <w:rPr>
@@ -14237,7 +13567,7 @@
     </w:rPrDefault>
     <w:pPrDefault/>
   </w:docDefaults>
-  <w:latentStyles w:defLockedState="0" w:defUIPriority="99" w:defSemiHidden="0" w:defUnhideWhenUsed="0" w:defQFormat="0" w:count="371">
+  <w:latentStyles w:defLockedState="0" w:defUIPriority="99" w:defSemiHidden="0" w:defUnhideWhenUsed="0" w:defQFormat="0" w:count="376">
     <w:lsdException w:name="Normal" w:uiPriority="0" w:qFormat="1"/>
     <w:lsdException w:name="heading 1" w:uiPriority="9" w:qFormat="1"/>
     <w:lsdException w:name="heading 2" w:semiHidden="1" w:uiPriority="9" w:unhideWhenUsed="1" w:qFormat="1"/>
@@ -14609,6 +13939,11 @@
     <w:lsdException w:name="List Table 5 Dark Accent 6" w:uiPriority="50"/>
     <w:lsdException w:name="List Table 6 Colorful Accent 6" w:uiPriority="51"/>
     <w:lsdException w:name="List Table 7 Colorful Accent 6" w:uiPriority="52"/>
+    <w:lsdException w:name="Mention" w:semiHidden="1" w:unhideWhenUsed="1"/>
+    <w:lsdException w:name="Smart Hyperlink" w:semiHidden="1" w:unhideWhenUsed="1"/>
+    <w:lsdException w:name="Hashtag" w:semiHidden="1" w:unhideWhenUsed="1"/>
+    <w:lsdException w:name="Unresolved Mention" w:semiHidden="1" w:unhideWhenUsed="1"/>
+    <w:lsdException w:name="Smart Link" w:semiHidden="1" w:unhideWhenUsed="1"/>
   </w:latentStyles>
   <w:style w:type="paragraph" w:default="1" w:styleId="Normal">
     <w:name w:val="Normal"/>

</xml_diff>